<commit_message>
Documentos para la entrega del 09-09 (Alcance, Riesgos y algunos prototipos de pantalla)
</commit_message>
<xml_diff>
--- a/docs/Actas de reunion/Entrega I.docx
+++ b/docs/Actas de reunion/Entrega I.docx
@@ -45,6 +45,18 @@
         </w:numPr>
       </w:pPr>
       <w:r>
+        <w:t>Miñano, Richard</w:t>
+      </w:r>
+    </w:p>
+    <w:p>
+      <w:pPr>
+        <w:pStyle w:val="Prrafodelista"/>
+        <w:numPr>
+          <w:ilvl w:val="0"/>
+          <w:numId w:val="1"/>
+        </w:numPr>
+      </w:pPr>
+      <w:r>
         <w:t>Suarez, Santiago</w:t>
       </w:r>
     </w:p>
@@ -201,8 +213,6 @@
       <w:r>
         <w:t xml:space="preserve"> y bocetos primarios del diseño de solución, utilizando los artefactos de UML por ser una norma ampliamente difundida y de fácil comprensión y uso.</w:t>
       </w:r>
-    </w:p>
-    <w:p>
       <w:r>
         <w:br w:type="page"/>
       </w:r>
@@ -263,7 +273,15 @@
       </w:pPr>
       <w:r>
         <w:tab/>
-        <w:t>Para la gestión de las tareas y funcionalidades se utilizará la herramienta Trello, que presenta un tablero virtual tipo Kanban. La elección de esta herramienta es por su facilidad de uso, claridad visual y principalmente la capacidad de compartir tableros, lo cual permite que todos estemos al tanto no solo de todas las tareas, sino también de su estado actual y su responsable.</w:t>
+        <w:t xml:space="preserve">Para la gestión de las tareas y funcionalidades se utilizará la herramienta </w:t>
+      </w:r>
+      <w:bookmarkStart w:id="0" w:name="_GoBack"/>
+      <w:r>
+        <w:t>Trello</w:t>
+      </w:r>
+      <w:bookmarkEnd w:id="0"/>
+      <w:r>
+        <w:t>, que presenta un tablero virtual tipo Kanban. La elección de esta herramienta es por su facilidad de uso, claridad visual y principalmente la capacidad de compartir tableros, lo cual permite que todos estemos al tanto no solo de todas las tareas, sino también de su estado actual y su responsable.</w:t>
       </w:r>
     </w:p>
     <w:p>
@@ -334,12 +352,7 @@
         <w:t>etc.</w:t>
       </w:r>
       <w:r>
-        <w:t>)</w:t>
-      </w:r>
-      <w:bookmarkStart w:id="0" w:name="_GoBack"/>
-      <w:bookmarkEnd w:id="0"/>
-      <w:r>
-        <w:t xml:space="preserve"> que lo respalden.</w:t>
+        <w:t>) que lo respalden.</w:t>
       </w:r>
     </w:p>
     <w:p>
@@ -539,7 +552,7 @@
         <v:path o:extrusionok="f" gradientshapeok="t" o:connecttype="rect"/>
         <o:lock v:ext="edit" aspectratio="t"/>
       </v:shapetype>
-      <v:shape id="_x0000_i1129" type="#_x0000_t75" style="width:11.5pt;height:11.5pt" o:bullet="t">
+      <v:shape id="_x0000_i1124" type="#_x0000_t75" style="width:11.5pt;height:11.5pt" o:bullet="t">
         <v:imagedata r:id="rId1" o:title="mso95DC"/>
       </v:shape>
     </w:pict>
@@ -681,7 +694,7 @@
       </w:pPr>
     </w:pPrDefault>
   </w:docDefaults>
-  <w:latentStyles w:defLockedState="0" w:defUIPriority="99" w:defSemiHidden="0" w:defUnhideWhenUsed="0" w:defQFormat="0" w:count="376">
+  <w:latentStyles w:defLockedState="0" w:defUIPriority="99" w:defSemiHidden="0" w:defUnhideWhenUsed="0" w:defQFormat="0" w:count="377">
     <w:lsdException w:name="Normal" w:uiPriority="0" w:qFormat="1"/>
     <w:lsdException w:name="heading 1" w:uiPriority="9" w:qFormat="1"/>
     <w:lsdException w:name="heading 2" w:semiHidden="1" w:uiPriority="9" w:unhideWhenUsed="1" w:qFormat="1"/>
@@ -787,7 +800,6 @@
     <w:lsdException w:name="HTML Sample" w:semiHidden="1" w:unhideWhenUsed="1"/>
     <w:lsdException w:name="HTML Typewriter" w:semiHidden="1" w:unhideWhenUsed="1"/>
     <w:lsdException w:name="HTML Variable" w:semiHidden="1" w:unhideWhenUsed="1"/>
-    <w:lsdException w:name="Normal Table" w:semiHidden="1" w:unhideWhenUsed="1"/>
     <w:lsdException w:name="annotation subject" w:semiHidden="1" w:unhideWhenUsed="1"/>
     <w:lsdException w:name="No List" w:semiHidden="1" w:unhideWhenUsed="1"/>
     <w:lsdException w:name="Outline List 1" w:semiHidden="1" w:unhideWhenUsed="1"/>
@@ -834,10 +846,8 @@
     <w:lsdException w:name="Table Subtle 2" w:semiHidden="1" w:unhideWhenUsed="1"/>
     <w:lsdException w:name="Table Web 1" w:semiHidden="1" w:unhideWhenUsed="1"/>
     <w:lsdException w:name="Table Web 2" w:semiHidden="1" w:unhideWhenUsed="1"/>
-    <w:lsdException w:name="Table Web 3" w:semiHidden="1" w:unhideWhenUsed="1"/>
     <w:lsdException w:name="Balloon Text" w:semiHidden="1" w:unhideWhenUsed="1"/>
     <w:lsdException w:name="Table Grid" w:uiPriority="39"/>
-    <w:lsdException w:name="Table Theme" w:semiHidden="1" w:unhideWhenUsed="1"/>
     <w:lsdException w:name="Placeholder Text" w:semiHidden="1"/>
     <w:lsdException w:name="No Spacing" w:uiPriority="1" w:qFormat="1"/>
     <w:lsdException w:name="Light Shading" w:uiPriority="60"/>
@@ -1058,6 +1068,7 @@
     <w:lsdException w:name="Hashtag" w:semiHidden="1" w:unhideWhenUsed="1"/>
     <w:lsdException w:name="Unresolved Mention" w:semiHidden="1" w:unhideWhenUsed="1"/>
     <w:lsdException w:name="Smart Link" w:semiHidden="1" w:unhideWhenUsed="1"/>
+    <w:lsdException w:name="Smart Link Error" w:semiHidden="1" w:unhideWhenUsed="1"/>
   </w:latentStyles>
   <w:style w:type="paragraph" w:default="1" w:styleId="Normal">
     <w:name w:val="Normal"/>

</xml_diff>